<commit_message>
correcting the Version of Diego
</commit_message>
<xml_diff>
--- a/Article-May20.docx
+++ b/Article-May20.docx
@@ -7,7 +7,7 @@
         <w:pStyle w:val="Titre"/>
       </w:pPr>
       <w:r>
-        <w:t>Feasibility study on the use of recycling materials for prototyping purposes: a comparative study based on the mechanical resistance</w:t>
+        <w:t>Feasibility study on the use of recycled materials for prototyping purposes: a comparative study based on the mechanical resistance</w:t>
       </w:r>
     </w:p>
     <w:p>
@@ -57,19 +57,19 @@
         <w:pStyle w:val="Abstract"/>
       </w:pPr>
       <w:r>
-        <w:t xml:space="preserve">3D printing is seen as a disruptive technology, which </w:t>
-      </w:r>
-      <w:r>
-        <w:t>continues to expand the design space boundaries for prototypes and final products. Sustainability is one of the major objectives for manufacturing and the use of recycled materials becomes a relevant strategy, particularly for improving material resource e</w:t>
-      </w:r>
-      <w:r>
-        <w:t>fficiency. This paper attempts to evaluate the suitability of the substitution of virgin polylactic acid (PLA) by recycled PLA. An experimental plan divided into three phases to evaluate the mechanical resistance was described. The results showed that recy</w:t>
-      </w:r>
-      <w:r>
-        <w:t>cled PLA may be used thanks to the similar resistance, though slightly lower than the virgin material. Besides, the infill density and the orientation parameters played a major role on the response. A retention of the 58.1% of the resistance using an infil</w:t>
-      </w:r>
-      <w:r>
-        <w:t>l density of 40% was evidenced. This is a relevant insight for prescriptions of the 3D printing parameters guaranteeing minimal quality conditions in prototyping.</w:t>
+        <w:t xml:space="preserve">3D printing is seen as a disruptive technology, which continues to </w:t>
+      </w:r>
+      <w:r>
+        <w:t>expand the design space boundaries for prototypes and final products. Sustainability is one of the major objectives for manufacturing and the use of recycled materials becomes a relevant strategy, particularly for improving material resource efficiency. Th</w:t>
+      </w:r>
+      <w:r>
+        <w:t xml:space="preserve">is paper attempts to evaluate the suitability of the substitution of virgin polylactic acid (PLA) by recycled PLA. An experimental plan divided into three phases to evaluate the mechanical resistance was described. The results showed that recycled PLA may </w:t>
+      </w:r>
+      <w:r>
+        <w:t xml:space="preserve">be used thanks to the similar resistance, though slightly lower than the virgin material. Besides, the infill density and the orientation parameters played a major role on the response. A retention of the 58.1% of the resistance using an infill density of </w:t>
+      </w:r>
+      <w:r>
+        <w:t>40% was evidenced. This is a relevant insight for prescriptions of the 3D printing parameters guaranteeing minimal quality conditions in prototyping.</w:t>
       </w:r>
     </w:p>
     <w:p>
@@ -93,10 +93,10 @@
         <w:pStyle w:val="FirstParagraph"/>
       </w:pPr>
       <w:r>
-        <w:t>Fused filament fabrication (FFF) is a major additive manufacturing (also calle</w:t>
-      </w:r>
-      <w:r>
-        <w:t>d 3D printing) technology which have found considerable number of applications in different types of manufacturing sectors.</w:t>
+        <w:t>Fused filament fabrication (FFF) is a major additive manufacturing (also called 3D printing</w:t>
+      </w:r>
+      <w:r>
+        <w:t>) technology which have found considerable number of applications in different types of manufacturing sectors.</w:t>
       </w:r>
       <w:hyperlink w:anchor="ref-Singh2020d">
         <w:r>
@@ -108,10 +108,10 @@
         </w:r>
       </w:hyperlink>
       <w:r>
-        <w:t xml:space="preserve"> The layer-by-layer principle of manufacturing objects enables a higher flexibility degree in t</w:t>
-      </w:r>
-      <w:r>
-        <w:t>he product design phase.  The set of several available printing technologies provides advantages such as the customization of objects with complex geometries with a great deal of detail, combination of different materials,</w:t>
+        <w:t xml:space="preserve"> The layer-by-layer principle of manufacturing objects enables a higher flexibility degree in the product de</w:t>
+      </w:r>
+      <w:r>
+        <w:t>sign phase.  The set of several available printing technologies provides advantages such as the customization of objects with complex geometries with a great deal of detail, combination of different materials,</w:t>
       </w:r>
       <w:hyperlink w:anchor="ref-Askari2020">
         <w:r>
@@ -123,7 +123,10 @@
         </w:r>
       </w:hyperlink>
       <w:r>
-        <w:t xml:space="preserve"> reduction of the need for assembly and high utilization rate of raw materials.</w:t>
+        <w:t xml:space="preserve"> reductio</w:t>
+      </w:r>
+      <w:r>
+        <w:t>n of the need for assembly and high utilization rate of raw materials.</w:t>
       </w:r>
       <w:hyperlink w:anchor="ref-Wang2020f">
         <w:r>
@@ -179,10 +182,10 @@
         </w:r>
       </w:hyperlink>
       <w:r>
-        <w:t xml:space="preserve"> Moreover, due to the fact that plastic is one of the most used materia</w:t>
-      </w:r>
-      <w:r>
-        <w:t>ls in the 3D printing industry,</w:t>
+        <w:t xml:space="preserve"> Moreover, due to the fact that plastic is one of the most used materials in the 3D </w:t>
+      </w:r>
+      <w:r>
+        <w:t>printing industry,</w:t>
       </w:r>
       <w:hyperlink w:anchor="ref-GonzalezHenriquez2019">
         <w:r>
@@ -230,13 +233,10 @@
         </w:r>
       </w:hyperlink>
       <w:r>
-        <w:t xml:space="preserve"> validates th</w:t>
-      </w:r>
-      <w:r>
-        <w:t>e rationale for the prototyping phase in the early design phases of product development. According the prototyping theory, different kind of prototypes are needed during the new product development phases (eg. prototype for desirability, feasibility, and v</w:t>
-      </w:r>
-      <w:r>
-        <w:t>iability)</w:t>
+        <w:t xml:space="preserve"> validates the rationale f</w:t>
+      </w:r>
+      <w:r>
+        <w:t>or the prototyping phase in the early design phases of product development. According the prototyping theory, different kind of prototypes are needed during the new product development phases (eg. prototype for desirability, feasibility, and viability)</w:t>
       </w:r>
       <w:hyperlink w:anchor="ref-Menold2017">
         <w:r>
@@ -260,10 +260,10 @@
         </w:r>
       </w:hyperlink>
       <w:r>
-        <w:t xml:space="preserve"> Thus, a prototype is accomplished in terms of certai</w:t>
-      </w:r>
-      <w:r>
-        <w:t>n aims: (1) Model to Link, (2) Model to Test, (3) Model to Communicate, (4) Model to Decide, and (5) Model to Interact.</w:t>
+        <w:t xml:space="preserve"> Thus, a prototype is accomplished in terms of certain aims: (1) M</w:t>
+      </w:r>
+      <w:r>
+        <w:t>odel to Link, (2) Model to Test, (3) Model to Communicate, (4) Model to Decide, and (5) Model to Interact.</w:t>
       </w:r>
       <w:hyperlink w:anchor="ref-Menold2017">
         <w:r>
@@ -275,10 +275,10 @@
         </w:r>
       </w:hyperlink>
       <w:r>
-        <w:t xml:space="preserve"> Moreover, digital tools allows designers to create highly flexible prototypes that enable short l</w:t>
-      </w:r>
-      <w:r>
-        <w:t>earning cycles at an affordable cost. Indeed, the use of 3D printing technology enables the materialization aspect. Regardless of whether the printed part is functional or not, it is found to be valuable in design decisions.</w:t>
+        <w:t xml:space="preserve"> Moreover, digital tools allows designers to create highly flexible prototypes that enable short learning cycle</w:t>
+      </w:r>
+      <w:r>
+        <w:t>s at an affordable cost. Indeed, the use of 3D printing technology enables the materialization aspect. Regardless of whether the printed part is functional or not, it is found to be valuable in design decisions.</w:t>
       </w:r>
       <w:hyperlink w:anchor="ref-Elverum2016">
         <w:r>
@@ -290,7 +290,10 @@
         </w:r>
       </w:hyperlink>
       <w:r>
-        <w:t xml:space="preserve"> However, there is a gap in the literature in terms of sustainable manufacturing using 3D printing in the early design phases.</w:t>
+        <w:t xml:space="preserve"> Howev</w:t>
+      </w:r>
+      <w:r>
+        <w:t>er, there is a gap in the literature in terms of sustainable manufacturing using 3D printing in the early design phases.</w:t>
       </w:r>
       <w:hyperlink w:anchor="ref-Peng2018">
         <w:r>
@@ -1560,7 +1563,7 @@
           <w:noProof/>
         </w:rPr>
         <w:drawing>
-          <wp:inline distT="0" distB="0" distL="0" distR="0" wp14:anchorId="4C75DF52" wp14:editId="61052CB2">
+          <wp:inline distT="0" distB="0" distL="0" distR="0" wp14:anchorId="113E2EF5" wp14:editId="199C27D3">
             <wp:extent cx="5334000" cy="2668950"/>
             <wp:effectExtent l="0" t="0" r="0" b="0"/>
             <wp:docPr id="1" name="Picture" descr="Figure 3.1: Equipment used in the study: a) 3D printer, b) Universal testing machine and c) mechanical sample."/>
@@ -1831,7 +1834,7 @@
           <w:noProof/>
         </w:rPr>
         <w:drawing>
-          <wp:inline distT="0" distB="0" distL="0" distR="0" wp14:anchorId="1E9095B0" wp14:editId="2BCB3F6E">
+          <wp:inline distT="0" distB="0" distL="0" distR="0" wp14:anchorId="16B093AF" wp14:editId="0F1E65BD">
             <wp:extent cx="3962400" cy="3581400"/>
             <wp:effectExtent l="0" t="0" r="0" b="0"/>
             <wp:docPr id="2" name="Picture" descr="Figure 3.2: Summary of the three phases of the experimental plan."/>
@@ -5024,7 +5027,7 @@
         </w:rPr>
         <w:lastRenderedPageBreak/>
         <w:drawing>
-          <wp:inline distT="0" distB="0" distL="0" distR="0" wp14:anchorId="2F4D252C" wp14:editId="3D97C407">
+          <wp:inline distT="0" distB="0" distL="0" distR="0" wp14:anchorId="1C31A9E0" wp14:editId="384EC247">
             <wp:extent cx="5334000" cy="4920615"/>
             <wp:effectExtent l="0" t="0" r="0" b="0"/>
             <wp:docPr id="3" name="Picture" descr="Figure 4.1: Phase I: screening tests to identify significant factors based on DoE"/>
@@ -5071,7 +5074,7 @@
         </w:rPr>
         <w:lastRenderedPageBreak/>
         <w:drawing>
-          <wp:inline distT="0" distB="0" distL="0" distR="0" wp14:anchorId="02481F7B" wp14:editId="23EC6A7B">
+          <wp:inline distT="0" distB="0" distL="0" distR="0" wp14:anchorId="407FF7B5" wp14:editId="084EB366">
             <wp:extent cx="5334000" cy="5334000"/>
             <wp:effectExtent l="0" t="0" r="0" b="0"/>
             <wp:docPr id="4" name="Picture" descr="(#fig:fase1)Phase I: screening tests to identify significant factors based on DoE"/>
@@ -5290,17 +5293,6 @@
               </w:rPr>
               <w:t>Pr(F)</w:t>
             </w:r>
-            <w:r>
-              <w:rPr>
-                <w:rFonts w:ascii="Helvetica" w:eastAsia="Helvetica" w:hAnsi="Helvetica" w:cs="Helvetica"/>
-                <w:b/>
-                <w:color w:val="000000"/>
-                <w:sz w:val="20"/>
-                <w:szCs w:val="20"/>
-                <w:vertAlign w:val="superscript"/>
-              </w:rPr>
-              <w:t>*</w:t>
-            </w:r>
           </w:p>
         </w:tc>
       </w:tr>
@@ -6162,51 +6154,6 @@
           </w:p>
         </w:tc>
       </w:tr>
-      <w:tr>
-        <w:trPr>
-          <w:cantSplit/>
-          <w:jc w:val="center"/>
-        </w:trPr>
-        <w:tc>
-          <w:tcPr>
-            <w:tcW w:w="5400" w:type="dxa"/>
-            <w:gridSpan w:val="5"/>
-            <w:shd w:val="clear" w:color="auto" w:fill="FFFFFF"/>
-            <w:tcMar>
-              <w:top w:w="0" w:type="dxa"/>
-              <w:left w:w="0" w:type="dxa"/>
-              <w:bottom w:w="0" w:type="dxa"/>
-              <w:right w:w="0" w:type="dxa"/>
-            </w:tcMar>
-            <w:vAlign w:val="center"/>
-          </w:tcPr>
-          <w:p>
-            <w:pPr>
-              <w:spacing w:before="100" w:after="100"/>
-              <w:ind w:left="100" w:right="100"/>
-            </w:pPr>
-            <w:r>
-              <w:rPr>
-                <w:rFonts w:ascii="Helvetica" w:eastAsia="Helvetica" w:hAnsi="Helvetica" w:cs="Helvetica"/>
-                <w:color w:val="000000"/>
-                <w:sz w:val="22"/>
-                <w:szCs w:val="22"/>
-                <w:vertAlign w:val="superscript"/>
-              </w:rPr>
-              <w:t>*</w:t>
-            </w:r>
-            <w:r>
-              <w:rPr>
-                <w:rFonts w:ascii="Helvetica" w:eastAsia="Helvetica" w:hAnsi="Helvetica" w:cs="Helvetica"/>
-                <w:color w:val="000000"/>
-                <w:sz w:val="22"/>
-                <w:szCs w:val="22"/>
-              </w:rPr>
-              <w:t>Signif. codes:  0 ‘***’ 0.001 ‘**’ 0.01 ‘*’ 0.05 ‘.’ 0.1 ‘ ’ 1</w:t>
-            </w:r>
-          </w:p>
-        </w:tc>
-      </w:tr>
     </w:tbl>
     <w:p>
       <w:pPr>
@@ -6218,20 +6165,20 @@
       </w:r>
       <w:r>
         <w:br/>
-        <w:t>As criterion, critical factors for the response variable were those with p-values</w:t>
-      </w:r>
-      <w:r>
-        <w:t xml:space="preserve"> lower than 0.05.</w:t>
+        <w:t>As criterion, critical factors for the response variable were those with p-values lower than 0.05.</w:t>
       </w:r>
       <w:r>
         <w:br/>
-        <w:t xml:space="preserve">Shapiro-Wilk normality tests allowed verifying the normality of the residuals. The figure 4.1b illustrates the boxplots of the results considering each of the factors. and the Table 4.2 lists the ANOVA. Thus, it can be clearly identified </w:t>
-      </w:r>
-      <w:r>
-        <w:t>how only the infill density (lowest p-value) and the type of material were statistically significant factors for the maximum load. When evaluating the contribution of each of the factors to the variability explained by the model, there were calculated valu</w:t>
-      </w:r>
-      <w:r>
-        <w:t>es of 97.3% and 1.3% for infill density and type of material, respectively. Thus, when manufacturing new parts, infill density is a key factor for guaranteeing adequate mechanical properties.</w:t>
+        <w:t>Shapiro-Wilk normality tests allowed verifying</w:t>
+      </w:r>
+      <w:r>
+        <w:t xml:space="preserve"> the normality of the residuals. The figure 4.1b illustrates the boxplots of the results considering each of the factors. and the Table 4.2 lists the ANOVA. Thus, it can be clearly identified how only the infill density (lowest p-value) and the type of mat</w:t>
+      </w:r>
+      <w:r>
+        <w:t>erial were statistically significant factors for the maximum load. When evaluating the contribution of each of the factors to the variability explained by the model, there were calculated values of 97.3% and 1.3% for infill density and type of material, re</w:t>
+      </w:r>
+      <w:r>
+        <w:t>spectively. Thus, when manufacturing new parts, infill density is a key factor for guaranteeing adequate mechanical properties.</w:t>
       </w:r>
     </w:p>
     <w:p>
@@ -6265,13 +6212,13 @@
         <w:t>Phase II</w:t>
       </w:r>
       <w:r>
-        <w:t xml:space="preserve"> is to evaluate </w:t>
-      </w:r>
-      <w:r>
-        <w:t>in more detail the influence of infill density on the mechanical resistance based on Phase I. Therefore, five levels of the infill density were chosen: 40, 55, 70, 85 and 100%. Regarding the selection of the other printing parameters, the main criteria was</w:t>
-      </w:r>
-      <w:r>
-        <w:t xml:space="preserve"> the reduction of the printing time. Therefore, the experimental conditions were layer height of 0.3 mm, tri-hexagonal infill pattern and printing speed of 80 mm/s with an estimated printing time of 20 min. A total of 10 samples were manufactured.</w:t>
+        <w:t xml:space="preserve"> is to evaluate in more detail the influence of infill density on the mechanical</w:t>
+      </w:r>
+      <w:r>
+        <w:t xml:space="preserve"> resistance based on Phase I. Therefore, five levels of the infill density were chosen: 40, 55, 70, 85 and 100%. Regarding the selection of the other printing parameters, the main criteria was the reduction of the printing time. Therefore, the experimental</w:t>
+      </w:r>
+      <w:r>
+        <w:t xml:space="preserve"> conditions were layer height of 0.3 mm, tri-hexagonal infill pattern and printing speed of 80 mm/s with an estimated printing time of 20 min. A total of 10 samples were manufactured.</w:t>
       </w:r>
     </w:p>
     <w:p>
@@ -6284,7 +6231,7 @@
         </w:rPr>
         <w:lastRenderedPageBreak/>
         <w:drawing>
-          <wp:inline distT="0" distB="0" distL="0" distR="0" wp14:anchorId="3FBDBE63" wp14:editId="6D3DB44E">
+          <wp:inline distT="0" distB="0" distL="0" distR="0" wp14:anchorId="4E44FEF6" wp14:editId="47F5F1F8">
             <wp:extent cx="5334000" cy="5527963"/>
             <wp:effectExtent l="0" t="0" r="0" b="0"/>
             <wp:docPr id="5" name="Picture" descr="Figure 4.3: Phase II: Evaluation of the infill density in the mechanical load."/>
@@ -6331,7 +6278,7 @@
         </w:rPr>
         <w:lastRenderedPageBreak/>
         <w:drawing>
-          <wp:inline distT="0" distB="0" distL="0" distR="0" wp14:anchorId="733AF417" wp14:editId="37B31BF4">
+          <wp:inline distT="0" distB="0" distL="0" distR="0" wp14:anchorId="41507F53" wp14:editId="483170E3">
             <wp:extent cx="5334000" cy="5334000"/>
             <wp:effectExtent l="0" t="0" r="0" b="0"/>
             <wp:docPr id="6" name="Picture" descr="(#fig:phase2)Phase II: Evaluation of the infill density in the mechanical load."/>
@@ -6378,10 +6325,10 @@
         <w:pStyle w:val="Corpsdetexte"/>
       </w:pPr>
       <w:r>
-        <w:t>Figur</w:t>
-      </w:r>
-      <w:r>
-        <w:t xml:space="preserve">e 4.3a shows the fracture of the specimens tested in </w:t>
+        <w:t>Figure 4.3</w:t>
+      </w:r>
+      <w:r>
+        <w:t xml:space="preserve">a shows the fracture of the specimens tested in </w:t>
       </w:r>
       <w:r>
         <w:rPr>
@@ -6399,10 +6346,10 @@
         <w:t>Phase I</w:t>
       </w:r>
       <w:r>
-        <w:t xml:space="preserve"> (i.e., more ductile behavior for the recycled PLA specimens). The interesting element in this phase is presented in Figu</w:t>
-      </w:r>
-      <w:r>
-        <w:t>re 4.3b where the maximum load versus infill density for both materials is illustrated.</w:t>
+        <w:t xml:space="preserve"> (i.e., more ductile behavior for the recycled PLA specimens). The interesting element in this phase is presented in Figure 4.</w:t>
+      </w:r>
+      <w:r>
+        <w:t>3b where the maximum load versus infill density for both materials is illustrated.</w:t>
       </w:r>
     </w:p>
     <w:p>
@@ -6410,13 +6357,13 @@
         <w:pStyle w:val="Corpsdetexte"/>
       </w:pPr>
       <w:r>
-        <w:t>From Figure 4.3, it is possible to appreciate that there are two different regions. In the A region, infill densities from 40 to 80 %, the slope of the curve grows slow</w:t>
-      </w:r>
-      <w:r>
-        <w:t>ly with an approximately linear. Moreover, in the B region, from 80 to 100% the increase of the mechanical resistance becomes more pronounced. Regarding the type of material, it is clear that virgin PLA moderately outperforms recycled PLA. These results ar</w:t>
-      </w:r>
-      <w:r>
-        <w:t>e in agreement with studies on the comparison of the performance of recycled and virgin PLA</w:t>
+        <w:t>From Figure 4.3, it is possible to appreciate that there are two different regions. In the A region, infill densities from 40 to 80 %, the slope of the curve grows slowly wi</w:t>
+      </w:r>
+      <w:r>
+        <w:t xml:space="preserve">th an approximately linear. Moreover, in the B region, from 80 to 100% the increase of the mechanical resistance becomes more pronounced. Regarding the type of material, it is clear that virgin PLA moderately outperforms recycled PLA. These results are in </w:t>
+      </w:r>
+      <w:r>
+        <w:t>agreement with studies on the comparison of the performance of recycled and virgin PLA</w:t>
       </w:r>
       <w:hyperlink w:anchor="ref-CruzSanchez2017">
         <w:r>
@@ -6428,10 +6375,10 @@
         </w:r>
       </w:hyperlink>
       <w:r>
-        <w:t xml:space="preserve"> in which there was found a difference of about 10% of the mechanical properties in the first recycling cycles. However, </w:t>
-      </w:r>
-      <w:r>
-        <w:t>the difference notably increased as the infill density approached 100%. The obtained results agree well with those presented by.</w:t>
+        <w:t xml:space="preserve"> in which there was found a difference of about 10% of the mechanical properties in the first recycling cycles. However, the d</w:t>
+      </w:r>
+      <w:r>
+        <w:t>ifference notably increased as the infill density approached 100%. The obtained results agree well with those presented by.</w:t>
       </w:r>
       <w:hyperlink w:anchor="ref-Wang2020h">
         <w:r>
@@ -6443,10 +6390,10 @@
         </w:r>
       </w:hyperlink>
       <w:r>
-        <w:t xml:space="preserve"> In their study, the authors studied infill densities of 20, 40, 60, 80 and 100% and the e</w:t>
-      </w:r>
-      <w:r>
-        <w:t>volution of the tensile strength is similar to the one shown in Figure 4.3.</w:t>
+        <w:t xml:space="preserve"> In their study, the authors studied infill densities of 20, 40, 60, 80 and 100% and the evolut</w:t>
+      </w:r>
+      <w:r>
+        <w:t>ion of the tensile strength is similar to the one shown in Figure 4.3.</w:t>
       </w:r>
     </w:p>
     <w:p>
@@ -6455,13 +6402,13 @@
       </w:pPr>
       <w:r>
         <w:lastRenderedPageBreak/>
-        <w:t>Based on the results, it appears that an infill density from 100 to 40% implies a relatively limited reduction, in average 41.7%, of the maximum load supported for both types of ma</w:t>
-      </w:r>
-      <w:r>
-        <w:t>terials. Although the number of measured points is reduced, it is possible to model the relation between the maximum load versus the infill density for the two tested materials by means of polynomial regressions that are plotted in the figure. The models m</w:t>
-      </w:r>
-      <w:r>
-        <w:t xml:space="preserve">ay help to anticipate the mechanical resistance of a part based on the infill density. Based on the developed models, it is possible to highlight that recycled PLA is a suitable substitute for virgin PLA guaranteeing similar mechanical resistance.  </w:t>
+        <w:t>Based on the results, it appears that an infill density from 100 to 40% implies a relatively limited reduction, in average 41.7%, of the maximum load supported for both types of materia</w:t>
+      </w:r>
+      <w:r>
+        <w:t>ls. Although the number of measured points is reduced, it is possible to model the relation between the maximum load versus the infill density for the two tested materials by means of polynomial regressions that are plotted in the figure. The models may he</w:t>
+      </w:r>
+      <w:r>
+        <w:t xml:space="preserve">lp to anticipate the mechanical resistance of a part based on the infill density. Based on the developed models, it is possible to highlight that recycled PLA is a suitable substitute for virgin PLA guaranteeing similar mechanical resistance.  </w:t>
       </w:r>
     </w:p>
     <w:p>
@@ -6478,10 +6425,10 @@
       </w:r>
       <w:r>
         <w:tab/>
-        <w:t>Ph</w:t>
-      </w:r>
-      <w:r>
-        <w:t>ase III: Study on the printing orientation</w:t>
+        <w:t>Phase I</w:t>
+      </w:r>
+      <w:r>
+        <w:t>II: Study on the printing orientation</w:t>
       </w:r>
     </w:p>
     <w:p>
@@ -6501,13 +6448,13 @@
         </w:r>
       </w:hyperlink>
       <w:r>
-        <w:t xml:space="preserve"> standard. Five specimens for each of the orientations (edgewise, horizontal and vertic</w:t>
-      </w:r>
-      <w:r>
-        <w:t>al) for both materials were manufactured. The selected printing conditions were infill density of 50%, printing speed of 80 mm/s, tri-hexagonal infill pattern and layer height of 0.3 mm, with the objective of limiting the use of material and the time requi</w:t>
-      </w:r>
-      <w:r>
-        <w:t>red for printing.</w:t>
+        <w:t xml:space="preserve"> standard. Five specimens for each of the orienta</w:t>
+      </w:r>
+      <w:r>
+        <w:t xml:space="preserve">tions (edgewise, horizontal and vertical) for both materials were manufactured. The selected printing conditions were infill density of 50%, printing speed of 80 mm/s, tri-hexagonal infill pattern and layer height of 0.3 mm, with the objective of limiting </w:t>
+      </w:r>
+      <w:r>
+        <w:t>the use of material and the time required for printing.</w:t>
       </w:r>
     </w:p>
     <w:p>
@@ -6520,7 +6467,7 @@
         </w:rPr>
         <w:lastRenderedPageBreak/>
         <w:drawing>
-          <wp:inline distT="0" distB="0" distL="0" distR="0" wp14:anchorId="6D443462" wp14:editId="6C9A7E26">
+          <wp:inline distT="0" distB="0" distL="0" distR="0" wp14:anchorId="2BC49739" wp14:editId="2FEA289F">
             <wp:extent cx="613176" cy="402397"/>
             <wp:effectExtent l="0" t="0" r="0" b="0"/>
             <wp:docPr id="7" name="Picture" descr="Figure 4.5: Phase III: Evaluation of the anisotropy."/>
@@ -6566,7 +6513,7 @@
           <w:noProof/>
         </w:rPr>
         <w:drawing>
-          <wp:inline distT="0" distB="0" distL="0" distR="0" wp14:anchorId="7DE65D08" wp14:editId="098BE509">
+          <wp:inline distT="0" distB="0" distL="0" distR="0" wp14:anchorId="4525171B" wp14:editId="3AF43B41">
             <wp:extent cx="5334000" cy="5334000"/>
             <wp:effectExtent l="0" t="0" r="0" b="0"/>
             <wp:docPr id="8" name="Picture" descr="(#fig:phase3)Phase III: Evaluation of the anisotropy."/>
@@ -6613,10 +6560,10 @@
         <w:pStyle w:val="Corpsdetexte"/>
       </w:pPr>
       <w:r>
-        <w:t>Figure 4.5a shows the images of the tested specimens observing the same type of fracture as in the first two phases. It is interesting to evaluate the reduction in the maximum load depending on the type of material and orientation in w</w:t>
-      </w:r>
-      <w:r>
-        <w:t>hich the specimens were printed.</w:t>
+        <w:t>Figure 4.5a shows the images of the tested specimens observing the same type of fracture as in the first two phases. It is interesting to evaluate the reduction in the maximum load depending on the</w:t>
+      </w:r>
+      <w:r>
+        <w:t xml:space="preserve"> type of material and orientation in which the specimens were printed.</w:t>
       </w:r>
     </w:p>
     <w:p>
@@ -6624,10 +6571,10 @@
         <w:pStyle w:val="Corpsdetexte"/>
       </w:pPr>
       <w:r>
-        <w:t>The Figure 4.5b details the maximum load and the mean values for the five specimens at each orientation. From the results, it is clear that the horizontal orientation is the one that provided the higher mechanical resistanc</w:t>
-      </w:r>
-      <w:r>
-        <w:t>e, followed by the edgewise orientation. Likewise, the virgin samples performed better than the recycled samples.</w:t>
+        <w:t>The Figure 4.5b details the maximum load and the mean values for the five specimens at each orientation. From the results, it is clear that the horizontal orientation is the one that pr</w:t>
+      </w:r>
+      <w:r>
+        <w:t>ovided the higher mechanical resistance, followed by the edgewise orientation. Likewise, the virgin samples performed better than the recycled samples.</w:t>
       </w:r>
     </w:p>
     <w:p>
@@ -6635,10 +6582,10 @@
         <w:pStyle w:val="Corpsdetexte"/>
       </w:pPr>
       <w:r>
-        <w:t xml:space="preserve">The vertical orientation provided the worse results due to the deposition of the layers perpendicular to the tensile direction. These results </w:t>
-      </w:r>
-      <w:r>
-        <w:t>are in good agreement with those by Corapi et al.</w:t>
+        <w:t>The vertical orientation provided the worse results due to the deposition of the layers perpendicular to</w:t>
+      </w:r>
+      <w:r>
+        <w:t xml:space="preserve"> the tensile direction. These results are in good agreement with those by Corapi et al.</w:t>
       </w:r>
       <w:hyperlink w:anchor="ref-Corapi2019">
         <w:r>
@@ -6662,17 +6609,17 @@
         </w:r>
       </w:hyperlink>
       <w:r>
-        <w:t xml:space="preserve"> For the recycled material, there is a slight decrease in the maximum load obtained from 6.71 to 13% depending on</w:t>
-      </w:r>
-      <w:r>
-        <w:t xml:space="preserve"> the orientation with respect to the virgin values. Particularly, the biggest reduction of the load takes place in the vertical orientation with the maximum decrease of 13 %. However, the other two orientations are </w:t>
+        <w:t xml:space="preserve"> For the recycled material, there is a slight decrease in the maximum load </w:t>
+      </w:r>
+      <w:r>
+        <w:t xml:space="preserve">obtained from 6.71 to 13% depending on the orientation with respect to the virgin values. Particularly, the biggest reduction of the load takes place in the vertical orientation with the maximum decrease of 13 %. However, the other two orientations are </w:t>
       </w:r>
       <w:r>
         <w:lastRenderedPageBreak/>
-        <w:t>more adequate for substituting the virgin</w:t>
-      </w:r>
-      <w:r>
-        <w:t xml:space="preserve"> material with the recycled material with a limited reduction in mechanical resistance (6.71 to 7.93 %).</w:t>
+        <w:t>mor</w:t>
+      </w:r>
+      <w:r>
+        <w:t>e adequate for substituting the virgin material with the recycled material with a limited reduction in mechanical resistance (6.71 to 7.93 %).</w:t>
       </w:r>
     </w:p>
     <w:p>
@@ -6698,10 +6645,10 @@
         <w:pStyle w:val="FirstParagraph"/>
       </w:pPr>
       <w:r>
-        <w:t>One of the systemic problems of plastic waste relies on dependency of the indiscriminate disposal of plastics, w</w:t>
-      </w:r>
-      <w:r>
-        <w:t>hich carries multiple risks because many plastic products contain additives that modify their physico-mechanical properties, making it difficult the recycling/reuse.</w:t>
+        <w:t xml:space="preserve">One of the systemic problems of plastic waste relies on dependency of the </w:t>
+      </w:r>
+      <w:r>
+        <w:t>indiscriminate disposal of plastics, which carries multiple risks because many plastic products contain additives that modify their physico-mechanical properties, making it difficult the recycling/reuse.</w:t>
       </w:r>
       <w:hyperlink w:anchor="ref-Wagner2020">
         <w:r>
@@ -6713,16 +6660,16 @@
         </w:r>
       </w:hyperlink>
       <w:r>
-        <w:t xml:space="preserve"> The use of 3D printing technology for prototyping i</w:t>
-      </w:r>
-      <w:r>
-        <w:t>s not excepted of this societal issue. The main purpose of this article is to assess to what extent the influence of the printing parameters affects the tensile resistance. While a large literature is focused on the optimization of the parameters for obtai</w:t>
-      </w:r>
-      <w:r>
-        <w:t>ning functional objects using 100% infill density, the approach made here is to observe the influence of a large range of factors considered as critical within conventional printing ranges. This approach enables designers and users to use printing setups t</w:t>
-      </w:r>
-      <w:r>
-        <w:t>hat are envisioned for prototypes objects, being secure about the quality of the printed products.</w:t>
+        <w:t xml:space="preserve"> The use of 3D</w:t>
+      </w:r>
+      <w:r>
+        <w:t xml:space="preserve"> printing technology for prototyping is not excepted of this societal issue. The main purpose of this article is to assess to what extent the influence of the printing parameters affects the tensile resistance. While a large literature is focused on the op</w:t>
+      </w:r>
+      <w:r>
+        <w:t>timization of the parameters for obtaining functional objects using 100% infill density, the approach made here is to observe the influence of a large range of factors considered as critical within conventional printing ranges. This approach enables design</w:t>
+      </w:r>
+      <w:r>
+        <w:t>ers and users to use printing setups that are envisioned for prototypes objects, being secure about the quality of the printed products.</w:t>
       </w:r>
     </w:p>
     <w:p>
@@ -6730,13 +6677,13 @@
         <w:pStyle w:val="Corpsdetexte"/>
       </w:pPr>
       <w:r>
-        <w:t>One of the main results in this study relies on that that there is a reduction about 41.7% (in average) of the maximum load supported for PLA (virgin and rec</w:t>
-      </w:r>
-      <w:r>
-        <w:t>ycled) when the infill density changes from 100% to 40%. Moreover, it could be inferred from the results that an infill density of 40% retained 58.1% of the mechanical resistance. This is a relevant insight for prescriptions of minimal conditions for 3D pr</w:t>
-      </w:r>
-      <w:r>
-        <w:t>inting. Moreover, the use of recycled assets in the printing process may be a relevant path, considering the current priorities of the European Union on circular economy and carbon neutral strategies ambitions.</w:t>
+        <w:t>One of the main results in this study relies on that that there is a reduction about 41.7% (in average) of the maximum load supported for PLA (virgin and recycled) when the infill density changes from 100% to 40%. Moreover, it could be inferred from the re</w:t>
+      </w:r>
+      <w:r>
+        <w:t>sults that an infill density of 40% retained 58.1% of the mechanical resistance. This is a relevant insight for prescriptions of minimal conditions for 3D printing. Moreover, the use of recycled assets in the printing process may be a relevant path, consid</w:t>
+      </w:r>
+      <w:r>
+        <w:t>ering the current priorities of the European Union on circular economy and carbon neutral strategies ambitions.</w:t>
       </w:r>
       <w:hyperlink w:anchor="ref-Schwarz2021">
         <w:r>
@@ -6748,10 +6695,10 @@
         </w:r>
       </w:hyperlink>
       <w:r>
-        <w:t xml:space="preserve"> </w:t>
-      </w:r>
-      <w:r>
-        <w:t>Also, there is a great development of applications using distributed recycling approaches. For instance, Nur-A-Tomal et al</w:t>
+        <w:t xml:space="preserve"> Also, there is a great development of applications using distributed recycling approaches. For instance,</w:t>
+      </w:r>
+      <w:r>
+        <w:t xml:space="preserve"> Nur-A-Tomal et al</w:t>
       </w:r>
       <w:hyperlink w:anchor="ref-Nur-A-Tomal2020">
         <w:r>
@@ -6763,13 +6710,10 @@
         </w:r>
       </w:hyperlink>
       <w:r>
-        <w:t xml:space="preserve"> presented a valuable example of waste-to-wealth to use waste plastic toys retaining the o</w:t>
-      </w:r>
-      <w:r>
-        <w:t>riginal colour of waste plastic to fabricate new products. Certainly more research is required to the development of complete closed-loop case studies for prototyping purposes based on material type validating technical, ecological and economic feasibility</w:t>
-      </w:r>
-      <w:r>
-        <w:t>.</w:t>
+        <w:t xml:space="preserve"> presented a valuable example of waste-to-wealth to use waste plastic toys retaining the original colour of waste plastic to fabricate new products. Certainly more research is required to the de</w:t>
+      </w:r>
+      <w:r>
+        <w:t>velopment of complete closed-loop case studies for prototyping purposes based on material type validating technical, ecological and economic feasibility.</w:t>
       </w:r>
       <w:hyperlink w:anchor="ref-CruzSanchez2020">
         <w:r>
@@ -6801,10 +6745,13 @@
         <w:pStyle w:val="Corpsdetexte"/>
       </w:pPr>
       <w:r>
-        <w:t xml:space="preserve">There are certain limitations to this work in the perspective of materials and parameters tested. Definitely, the use of other materials is needed to confirm the main </w:t>
-      </w:r>
-      <w:r>
-        <w:t>findings. Moreover, other factors are needed in order to consider the quality of a prototype in terms of the aesthetic design, dimensional accuracy and surface quality</w:t>
+        <w:t>There are certa</w:t>
+      </w:r>
+      <w:r>
+        <w:t>in limitations to this work in the perspective of materials and parameters tested. Definitely, the use of other materials is needed to confirm the main findings. Moreover, other factors are needed in order to consider the quality of a prototype in terms of</w:t>
+      </w:r>
+      <w:r>
+        <w:t xml:space="preserve"> the aesthetic design, dimensional accuracy and surface quality</w:t>
       </w:r>
       <w:hyperlink w:anchor="ref-Jin2017">
         <w:r>
@@ -6816,10 +6763,7 @@
         </w:r>
       </w:hyperlink>
       <w:r>
-        <w:t xml:space="preserve"> in addition to the mechanical resistance in the prot</w:t>
-      </w:r>
-      <w:r>
-        <w:t>otypes where the main goal is the user acceptability.</w:t>
+        <w:t xml:space="preserve"> in addition to the mechanical resistance in the prototypes where the main goal is the user acceptability.</w:t>
       </w:r>
       <w:hyperlink w:anchor="ref-Sauer2009">
         <w:r>
@@ -6846,10 +6790,7 @@
         </w:r>
       </w:hyperlink>
       <w:r>
-        <w:t xml:space="preserve"> Nevertheless, this is an ongoing research in which the main purpose is the statistical validation of the minimal conditions t</w:t>
-      </w:r>
-      <w:r>
-        <w:t>o promote the use of recycled materials in prototyping.</w:t>
+        <w:t xml:space="preserve"> Nevertheless, this is an ongoing research in which the main purpose is the statistical validation of the minimal conditions to promote the use of recycled materials in prototyping.</w:t>
       </w:r>
     </w:p>
     <w:p>
@@ -6874,14 +6815,17 @@
         <w:pStyle w:val="FirstParagraph"/>
       </w:pPr>
       <w:r>
-        <w:t xml:space="preserve">The present study includes a comprehensive experimental program to analyze the Fused Filament Fabrication process based on mechanical resistance using virgin PLA and recycled </w:t>
+        <w:t>The present study includ</w:t>
+      </w:r>
+      <w:r>
+        <w:t xml:space="preserve">es a comprehensive experimental program to analyze the Fused Filament Fabrication process based on mechanical resistance using virgin PLA and recycled </w:t>
       </w:r>
       <w:r>
         <w:lastRenderedPageBreak/>
-        <w:t>PLA. The pa</w:t>
-      </w:r>
-      <w:r>
-        <w:t>per aims at improving the sustainability of the 3D printing process, assessing the technical feasibility of the substitution of virgin with recycled filaments.</w:t>
+        <w:t>PLA. The paper aims at improving the sustainability of the 3D printing process, assessing the technical f</w:t>
+      </w:r>
+      <w:r>
+        <w:t>easibility of the substitution of virgin with recycled filaments.</w:t>
       </w:r>
     </w:p>
     <w:p>
@@ -6889,17 +6833,17 @@
         <w:pStyle w:val="Corpsdetexte"/>
       </w:pPr>
       <w:r>
-        <w:t>The printing conditions determined in a great manner the mechanical resistance of the specimens.</w:t>
-      </w:r>
-      <w:r>
-        <w:t xml:space="preserve"> Specifically, the most influential factor on the maximum load was the infill density.</w:t>
+        <w:t>The printing conditions determined in a great manner the mechanical resistance of the specimens. Specifically, the most influential factor on the maximum load was the infill density.</w:t>
       </w:r>
       <w:r>
         <w:br/>
-        <w:t>The influence of the infill density on the maximum load allowed identifying two different regions: from 40 to 80%, linear behavior with a slight slope, and from 80 to 10</w:t>
-      </w:r>
-      <w:r>
-        <w:t>0 % where the maximum load increases to a greater extent. In general, the fracture of the virgin material corresponded to a fragile material, while the fracture of the recycled material showed a more ductile behavior.</w:t>
+        <w:t>The inf</w:t>
+      </w:r>
+      <w:r>
+        <w:t>luence of the infill density on the maximum load allowed identifying two different regions: from 40 to 80%, linear behavior with a slight slope, and from 80 to 100 % where the maximum load increases to a greater extent. In general, the fracture of the virg</w:t>
+      </w:r>
+      <w:r>
+        <w:t>in material corresponded to a fragile material, while the fracture of the recycled material showed a more ductile behavior.</w:t>
       </w:r>
     </w:p>
     <w:p>
@@ -6907,19 +6851,16 @@
         <w:pStyle w:val="Corpsdetexte"/>
       </w:pPr>
       <w:r>
-        <w:t xml:space="preserve">The selected orientation for printing </w:t>
-      </w:r>
-      <w:r>
-        <w:t>is of great importance because of the anisotropy. The horizontal orientation allowed attaining a higher maximum load, while the vertical orientation provided the lower value due to the fact that no layers were deposited in the tensile direction. Our result</w:t>
-      </w:r>
-      <w:r>
-        <w:t>s support the main argument on the substitution of virgin PLA with recycled PLA based on the mechanical resistance, advancing towards sustainable manufacturing. It was found that using an infill density of 40%, there is a retention of the 58.1% of the mech</w:t>
-      </w:r>
-      <w:r>
-        <w:t>anical resistance. Despite recycled PLA offers a slightly lower mechanical resistance, by properly selecting the printing conditions, it could be close to that of the virgin PLA. Particularly, when using the edgewise and horizontal orientations, (ie., from</w:t>
-      </w:r>
-      <w:r>
-        <w:t xml:space="preserve"> 3 to 8%).</w:t>
+        <w:t>The selected orientation for printing is of great importance because of the anisotropy. The horizontal orientation allowed attaining</w:t>
+      </w:r>
+      <w:r>
+        <w:t xml:space="preserve"> a higher maximum load, while the vertical orientation provided the lower value due to the fact that no layers were deposited in the tensile direction. Our results support the main argument on the substitution of virgin PLA with recycled PLA based on the m</w:t>
+      </w:r>
+      <w:r>
+        <w:t>echanical resistance, advancing towards sustainable manufacturing. It was found that using an infill density of 40%, there is a retention of the 58.1% of the mechanical resistance. Despite recycled PLA offers a slightly lower mechanical resistance, by prop</w:t>
+      </w:r>
+      <w:r>
+        <w:t>erly selecting the printing conditions, it could be close to that of the virgin PLA. Particularly, when using the edgewise and horizontal orientations, (ie., from 3 to 8%).</w:t>
       </w:r>
     </w:p>
     <w:p>
@@ -6944,7 +6885,10 @@
         <w:pStyle w:val="FirstParagraph"/>
       </w:pPr>
       <w:r>
-        <w:t>The authors thank TEP 250 research group and to the Lorraine Fab Living Lab. This research has received funding from the European Union’s Horizon 2020 research and innovation programme under grant agreement No 869952.</w:t>
+        <w:t>The authors thank TEP 250 research group and to the Lorraine Fab</w:t>
+      </w:r>
+      <w:r>
+        <w:t xml:space="preserve"> Living Lab. This research has received funding from the European Union’s Horizon 2020 research and innovation programme under grant agreement No 869952.</w:t>
       </w:r>
     </w:p>
     <w:p>
@@ -6961,10 +6905,7 @@
       </w:r>
       <w:r>
         <w:tab/>
-        <w:t>Declar</w:t>
-      </w:r>
-      <w:r>
-        <w:t>ation of interest statement</w:t>
+        <w:t>Declaration of interest statement</w:t>
       </w:r>
     </w:p>
     <w:p>
@@ -7002,7 +6943,10 @@
       </w:r>
       <w:r>
         <w:tab/>
-        <w:t>Singh S, Singh G, Prakash C, et al. Current status and future directions of fused filament fabrication. 2020; 55: 288–306.</w:t>
+        <w:t>S</w:t>
+      </w:r>
+      <w:r>
+        <w:t>ingh S, Singh G, Prakash C, et al. Current status and future directions of fused filament fabrication. 2020; 55: 288–306.</w:t>
       </w:r>
     </w:p>
     <w:p>
@@ -7016,10 +6960,7 @@
       </w:r>
       <w:r>
         <w:tab/>
-        <w:t>Askari M, Hutchins DA, Thomas PJ, et</w:t>
-      </w:r>
-      <w:r>
-        <w:t xml:space="preserve"> al. Additive manufacturing of metamaterials: A review. </w:t>
+        <w:t xml:space="preserve">Askari M, Hutchins DA, Thomas PJ, et al. Additive manufacturing of metamaterials: A review. </w:t>
       </w:r>
       <w:r>
         <w:rPr>
@@ -7042,7 +6983,10 @@
       </w:r>
       <w:r>
         <w:tab/>
-        <w:t xml:space="preserve">Wang L, Jiang S, Zhang S. Mapping technological trajectories and exploring knowledge sources: A case study of 3D printing technologies. </w:t>
+        <w:t>Wang</w:t>
+      </w:r>
+      <w:r>
+        <w:t xml:space="preserve"> L, Jiang S, Zhang S. Mapping technological trajectories and exploring knowledge sources: A case study of 3D printing technologies. </w:t>
       </w:r>
       <w:r>
         <w:rPr>
@@ -7051,10 +6995,7 @@
         <w:t>Technol Forecast Soc Change</w:t>
       </w:r>
       <w:r>
-        <w:t xml:space="preserve"> 20</w:t>
-      </w:r>
-      <w:r>
-        <w:t>20; 161: 120251.</w:t>
+        <w:t xml:space="preserve"> 2020; 161: 120251.</w:t>
       </w:r>
     </w:p>
     <w:p>
@@ -7068,7 +7009,10 @@
       </w:r>
       <w:r>
         <w:tab/>
-        <w:t xml:space="preserve">Niaki MK, Torabi SA, Nonino F. Why manufacturers adopt additive manufacturing technologies: The role of sustainability. </w:t>
+        <w:t>Niaki MK, Torabi SA, Nonino F. Why manufacturers adopt additive manufactu</w:t>
+      </w:r>
+      <w:r>
+        <w:t xml:space="preserve">ring technologies: The role of sustainability. </w:t>
       </w:r>
       <w:r>
         <w:rPr>
@@ -7091,10 +7035,7 @@
       </w:r>
       <w:r>
         <w:tab/>
-        <w:t>Peng T, Kellens K, Tang R, et al. Sustainability of additive manufacturing: An</w:t>
-      </w:r>
-      <w:r>
-        <w:t xml:space="preserve"> overview on its energy demand and environmental impact. </w:t>
+        <w:t xml:space="preserve">Peng T, Kellens K, Tang R, et al. Sustainability of additive manufacturing: An overview on its energy demand and environmental impact. </w:t>
       </w:r>
       <w:r>
         <w:rPr>
@@ -7117,7 +7058,10 @@
       </w:r>
       <w:r>
         <w:tab/>
-        <w:t xml:space="preserve">Despeisse M, Baumers M, Brown P, et al. Unlocking value for a circular economy through 3D printing: A research agenda. </w:t>
+        <w:t>De</w:t>
+      </w:r>
+      <w:r>
+        <w:t xml:space="preserve">speisse M, Baumers M, Brown P, et al. Unlocking value for a circular economy through 3D printing: A research agenda. </w:t>
       </w:r>
       <w:r>
         <w:rPr>
@@ -7140,7 +7084,10 @@
       </w:r>
       <w:r>
         <w:tab/>
-        <w:t xml:space="preserve">González-Henríquez CM, Sarabia-Vallejos MA, Rodriguez-Hernandez J. Polymers for additive manufacturing and 4D-printing: Materials, methodologies, and biomedical applications. </w:t>
+        <w:t xml:space="preserve">González-Henríquez CM, Sarabia-Vallejos MA, Rodriguez-Hernandez J. Polymers for additive </w:t>
+      </w:r>
+      <w:r>
+        <w:t xml:space="preserve">manufacturing and 4D-printing: Materials, methodologies, and biomedical applications. </w:t>
       </w:r>
       <w:r>
         <w:rPr>
@@ -7163,10 +7110,7 @@
       </w:r>
       <w:r>
         <w:tab/>
-        <w:t>Ryberg MW, Hauschild MZ, Wang F, et al.</w:t>
-      </w:r>
-      <w:r>
-        <w:t xml:space="preserve"> Global environmental losses of plastics across their value chains. </w:t>
+        <w:t xml:space="preserve">Ryberg MW, Hauschild MZ, Wang F, et al. Global environmental losses of plastics across their value chains. </w:t>
       </w:r>
       <w:r>
         <w:rPr>
@@ -7175,7 +7119,10 @@
         <w:t>Resour Conserv Recycl</w:t>
       </w:r>
       <w:r>
-        <w:t xml:space="preserve"> 2019; 151: 104459.</w:t>
+        <w:t xml:space="preserve"> 2019</w:t>
+      </w:r>
+      <w:r>
+        <w:t>; 151: 104459.</w:t>
       </w:r>
     </w:p>
     <w:p>
@@ -7212,9 +7159,10 @@
       </w:r>
       <w:r>
         <w:tab/>
-      </w:r>
-      <w:r>
-        <w:t xml:space="preserve">Menold J, Jablokow K, Simpson T. Prototype for X (PFX): A holistic framework for structuring prototyping methods to support engineering design. </w:t>
+        <w:t>Menold J, Jablokow K, Simpson T. Prototype for X (PFX): A holistic framework for structuring prototypi</w:t>
+      </w:r>
+      <w:r>
+        <w:t xml:space="preserve">ng methods to support engineering design. </w:t>
       </w:r>
       <w:r>
         <w:rPr>
@@ -7237,10 +7185,7 @@
       </w:r>
       <w:r>
         <w:tab/>
-        <w:t xml:space="preserve">Hansen CA, Özkil AG. </w:t>
-      </w:r>
-      <w:r>
-        <w:t xml:space="preserve">From Idea to Production: A Retrospective and Longitudinal Case Study of Prototypes and Prototyping Strategies. </w:t>
+        <w:t xml:space="preserve">Hansen CA, Özkil AG. From Idea to Production: A Retrospective and Longitudinal Case Study of Prototypes and Prototyping Strategies. </w:t>
       </w:r>
       <w:r>
         <w:rPr>
@@ -7249,7 +7194,10 @@
         <w:t>J Mech Des</w:t>
       </w:r>
       <w:r>
-        <w:t xml:space="preserve">; 142. Epub ahead of print March 2020. DOI: </w:t>
+        <w:t>; 142. Epub ahead of print March 2020. D</w:t>
+      </w:r>
+      <w:r>
+        <w:t xml:space="preserve">OI: </w:t>
       </w:r>
       <w:hyperlink r:id="rId15">
         <w:r>
@@ -7274,10 +7222,7 @@
       </w:r>
       <w:r>
         <w:tab/>
-        <w:t>Campbell I, Bo</w:t>
-      </w:r>
-      <w:r>
-        <w:t xml:space="preserve">urell D, Gibson I. Additive manufacturing: rapid prototyping comes of age. </w:t>
+        <w:t xml:space="preserve">Campbell I, Bourell D, Gibson I. Additive manufacturing: rapid prototyping comes of age. </w:t>
       </w:r>
       <w:r>
         <w:rPr>
@@ -7300,10 +7245,10 @@
       </w:r>
       <w:r>
         <w:tab/>
-        <w:t>Cruz Sanchez FA, Boudaoud H, Camargo M, et al. Plastic recycling in additive manufacturing: A systematic literature review and opportunities</w:t>
-      </w:r>
-      <w:r>
-        <w:t xml:space="preserve"> for the circular economy. </w:t>
+        <w:t>Cruz Sanchez FA, Boudaoud H, Camargo M, et al</w:t>
+      </w:r>
+      <w:r>
+        <w:t xml:space="preserve">. Plastic recycling in additive manufacturing: A systematic literature review and opportunities for the circular economy. </w:t>
       </w:r>
       <w:r>
         <w:rPr>
@@ -7326,7 +7271,10 @@
       </w:r>
       <w:r>
         <w:tab/>
-        <w:t xml:space="preserve">Laureto JJ, Pearce JM. Anisotropic mechanical property variance between ASTM D638-14 type i and type iv fused filament fabricated specimens. </w:t>
+        <w:t>Laureto JJ, Pearce JM. Anisotropic mechanical property variance between ASTM D638-14 type i and t</w:t>
+      </w:r>
+      <w:r>
+        <w:t xml:space="preserve">ype iv fused filament fabricated specimens. </w:t>
       </w:r>
       <w:r>
         <w:rPr>
@@ -7350,10 +7298,7 @@
       </w:r>
       <w:r>
         <w:tab/>
-        <w:t>Popescu D, Zapci</w:t>
-      </w:r>
-      <w:r>
-        <w:t xml:space="preserve">u A, Amza C, et al. FDM process parameters influence over the mechanical properties of polymer specimens: A review. </w:t>
+        <w:t xml:space="preserve">Popescu D, Zapciu A, Amza C, et al. FDM process parameters influence over the mechanical properties of polymer specimens: A review. </w:t>
       </w:r>
       <w:r>
         <w:rPr>
@@ -7362,7 +7307,10 @@
         <w:t>Polym Test</w:t>
       </w:r>
       <w:r>
-        <w:t xml:space="preserve"> 2018; 69: 157–166.</w:t>
+        <w:t xml:space="preserve"> </w:t>
+      </w:r>
+      <w:r>
+        <w:t>2018; 69: 157–166.</w:t>
       </w:r>
     </w:p>
     <w:p>
@@ -7376,10 +7324,7 @@
       </w:r>
       <w:r>
         <w:tab/>
-        <w:t>Rebaioli L, Fassi I. A review on benchmark artifacts for evaluating the geometrical performance of additi</w:t>
-      </w:r>
-      <w:r>
-        <w:t xml:space="preserve">ve manufacturing processes. </w:t>
+        <w:t xml:space="preserve">Rebaioli L, Fassi I. A review on benchmark artifacts for evaluating the geometrical performance of additive manufacturing processes. </w:t>
       </w:r>
       <w:r>
         <w:rPr>
@@ -7402,6 +7347,8 @@
       </w:r>
       <w:r>
         <w:tab/>
+      </w:r>
+      <w:r>
         <w:t xml:space="preserve">Cruz Sanchez FA, Boudaoud H, Muller L, et al. Towards a standard experimental protocol for open source additive manufacturing. </w:t>
       </w:r>
       <w:r>
@@ -7425,10 +7372,10 @@
       </w:r>
       <w:r>
         <w:tab/>
-        <w:t>Robers</w:t>
-      </w:r>
-      <w:r>
-        <w:t xml:space="preserve">on Da, Espalin D, Wicker RB. 3D printer selection: A decision-making evaluation and ranking model. </w:t>
+        <w:t>Roberson Da, Espalin D, Wicker RB. 3D printer selection: A decision-making evaluatio</w:t>
+      </w:r>
+      <w:r>
+        <w:t xml:space="preserve">n and ranking model. </w:t>
       </w:r>
       <w:r>
         <w:rPr>
@@ -7451,16 +7398,19 @@
       </w:r>
       <w:r>
         <w:tab/>
-        <w:t xml:space="preserve">Jaisingh Sheoran A, Kumar H. Fused Deposition modeling process parameters optimization and effect on mechanical </w:t>
-      </w:r>
-      <w:r>
-        <w:t xml:space="preserve">properties and part quality: Review and reflection on present research. In: </w:t>
+        <w:t xml:space="preserve">Jaisingh Sheoran A, Kumar H. Fused Deposition modeling process parameters optimization and effect on mechanical properties and part quality: Review and reflection on present research. In: </w:t>
       </w:r>
       <w:r>
         <w:rPr>
           <w:i/>
         </w:rPr>
-        <w:t>Mater. Today proc.</w:t>
+        <w:t>Ma</w:t>
+      </w:r>
+      <w:r>
+        <w:rPr>
+          <w:i/>
+        </w:rPr>
+        <w:t>ter. Today proc.</w:t>
       </w:r>
       <w:r>
         <w:t>, pp. 1659–1672.</w:t>
@@ -7477,10 +7427,7 @@
       </w:r>
       <w:r>
         <w:tab/>
-        <w:t xml:space="preserve">Tymrak BM, Kreiger M, Pearce JM. Mechanical properties of components fabricated with open-source 3-D printers under realistic environmental </w:t>
-      </w:r>
-      <w:r>
-        <w:t xml:space="preserve">conditions. </w:t>
+        <w:t xml:space="preserve">Tymrak BM, Kreiger M, Pearce JM. Mechanical properties of components fabricated with open-source 3-D printers under realistic environmental conditions. </w:t>
       </w:r>
       <w:r>
         <w:rPr>
@@ -7503,7 +7450,10 @@
       </w:r>
       <w:r>
         <w:tab/>
-        <w:t xml:space="preserve">Altan M, Eryildiz M, Gumus B, et al. Effects of process parameters on the quality of PLA products fabricated by fused deposition modeling (FDM): Surface roughness and tensile strength. </w:t>
+        <w:t>Altan M, Eryildiz M, Gumus B, et</w:t>
+      </w:r>
+      <w:r>
+        <w:t xml:space="preserve"> al. Effects of process parameters on the quality of PLA products fabricated by fused deposition modeling (FDM): Surface roughness and tensile strength. </w:t>
       </w:r>
       <w:r>
         <w:rPr>
@@ -7512,10 +7462,7 @@
         <w:t>Mater Test</w:t>
       </w:r>
       <w:r>
-        <w:t xml:space="preserve"> 2018; 60: 471–</w:t>
-      </w:r>
-      <w:r>
-        <w:t>477.</w:t>
+        <w:t xml:space="preserve"> 2018; 60: 471–477.</w:t>
       </w:r>
     </w:p>
     <w:p>
@@ -7529,7 +7476,10 @@
       </w:r>
       <w:r>
         <w:tab/>
-        <w:t xml:space="preserve">Yao T, Deng Z, Zhang K, et al. A method to predict the ultimate tensile strength of 3D printing polylactic acid (PLA) materials with different printing orientations. </w:t>
+        <w:t>Yao T, Deng Z, Zhang K, et al. A method to predict the ultimate tens</w:t>
+      </w:r>
+      <w:r>
+        <w:t xml:space="preserve">ile strength of 3D printing polylactic acid (PLA) materials with different printing orientations. </w:t>
       </w:r>
       <w:r>
         <w:rPr>
@@ -7552,10 +7502,10 @@
       </w:r>
       <w:r>
         <w:tab/>
-        <w:t>Alafaghani A aldin, Qattawi A. Invest</w:t>
-      </w:r>
-      <w:r>
-        <w:t xml:space="preserve">igating the effect of fused deposition modeling processing parameters using Taguchi design of experiment method. </w:t>
+        <w:t>Alafaghani A aldin, Qattawi A. Investigating the effect of fused deposition modeling processing parameters using Ta</w:t>
+      </w:r>
+      <w:r>
+        <w:t xml:space="preserve">guchi design of experiment method. </w:t>
       </w:r>
       <w:r>
         <w:rPr>
@@ -7587,10 +7537,7 @@
         <w:t>Materials and design: the art and science of material selection in product design</w:t>
       </w:r>
       <w:r>
-        <w:t>.</w:t>
-      </w:r>
-      <w:r>
-        <w:t xml:space="preserve"> Butterworth-Heinemann, 2013.</w:t>
+        <w:t>. Butterworth-Heinemann, 2013.</w:t>
       </w:r>
     </w:p>
     <w:p>
@@ -7604,7 +7551,10 @@
       </w:r>
       <w:r>
         <w:tab/>
-        <w:t xml:space="preserve">Suárez L, Domínguez M. Sustainability and environmental impact of fused deposition modelling (FDM) technologies. </w:t>
+        <w:t>Suárez L, Domínguez M. Sustainability and e</w:t>
+      </w:r>
+      <w:r>
+        <w:t xml:space="preserve">nvironmental impact of fused deposition modelling (FDM) technologies. </w:t>
       </w:r>
       <w:r>
         <w:rPr>
@@ -7627,10 +7577,7 @@
       </w:r>
       <w:r>
         <w:tab/>
-        <w:t>Liu J, Sun L, Xu W, et al. Current advances and future pe</w:t>
-      </w:r>
-      <w:r>
-        <w:t xml:space="preserve">rspectives of 3D printing natural-derived biopolymers. </w:t>
+        <w:t xml:space="preserve">Liu J, Sun L, Xu W, et al. Current advances and future perspectives of 3D printing natural-derived biopolymers. </w:t>
       </w:r>
       <w:r>
         <w:rPr>
@@ -7639,7 +7586,10 @@
         <w:t>Carbohydr Polym</w:t>
       </w:r>
       <w:r>
-        <w:t xml:space="preserve"> 2019; 207: 297–316.</w:t>
+        <w:t xml:space="preserve"> 2019; 2</w:t>
+      </w:r>
+      <w:r>
+        <w:t>07: 297–316.</w:t>
       </w:r>
     </w:p>
     <w:p>
@@ -7676,10 +7626,10 @@
       </w:r>
       <w:r>
         <w:tab/>
-        <w:t>Zhao</w:t>
-      </w:r>
-      <w:r>
-        <w:t xml:space="preserve"> XG, Hwang K-J, Lee D, et al. Enhanced mechanical properties of self-polymerized polydopamine-coated recycled PLA filament used in 3D printing. </w:t>
+        <w:t>Zhao XG, Hwang K-J, Lee D, et al. Enhanced mechanical properties of self-polymeriz</w:t>
+      </w:r>
+      <w:r>
+        <w:t xml:space="preserve">ed polydopamine-coated recycled PLA filament used in 3D printing. </w:t>
       </w:r>
       <w:r>
         <w:rPr>
@@ -7703,10 +7653,7 @@
       </w:r>
       <w:r>
         <w:tab/>
-        <w:t>Little HA, Tanikella NG, J. Reich M, et al. Towards Distributed Recycling</w:t>
-      </w:r>
-      <w:r>
-        <w:t xml:space="preserve"> with Additive Manufacturing of PET Flake Feedstocks. </w:t>
+        <w:t xml:space="preserve">Little HA, Tanikella NG, J. Reich M, et al. Towards Distributed Recycling with Additive Manufacturing of PET Flake Feedstocks. </w:t>
       </w:r>
       <w:r>
         <w:rPr>
@@ -7715,7 +7662,10 @@
         <w:t>Materials (Basel)</w:t>
       </w:r>
       <w:r>
-        <w:t xml:space="preserve"> 2020; 13: 4273.</w:t>
+        <w:t xml:space="preserve"> 2020; </w:t>
+      </w:r>
+      <w:r>
+        <w:t>13: 4273.</w:t>
       </w:r>
     </w:p>
     <w:p>
@@ -7738,10 +7688,7 @@
         <w:t>J Clean Prod</w:t>
       </w:r>
       <w:r>
-        <w:t xml:space="preserve"> 20</w:t>
-      </w:r>
-      <w:r>
-        <w:t>18; 197: 1046–1055.</w:t>
+        <w:t xml:space="preserve"> 2018; 197: 1046–1055.</w:t>
       </w:r>
     </w:p>
     <w:p>
@@ -7755,7 +7702,10 @@
       </w:r>
       <w:r>
         <w:tab/>
-        <w:t xml:space="preserve">Petrovic V, Vicente Haro Gonzalez J, Jordá Ferrando O, et al. Additive layered manufacturing: sectors of industrial application shown through case studies. </w:t>
+        <w:t>Petrovic V, Vicente Haro Gonzalez J, Jordá Ferrando O</w:t>
+      </w:r>
+      <w:r>
+        <w:t xml:space="preserve">, et al. Additive layered manufacturing: sectors of industrial application shown through case studies. </w:t>
       </w:r>
       <w:r>
         <w:rPr>
@@ -7778,10 +7728,10 @@
       </w:r>
       <w:r>
         <w:tab/>
-        <w:t>Wittbrodt BT, Glover AG, Laureto J</w:t>
-      </w:r>
-      <w:r>
-        <w:t xml:space="preserve">, et al. Life-cycle economic analysis of distributed manufacturing with open-source 3-D printers. </w:t>
+        <w:t>Wittbrodt BT, Glover AG, Laureto J, et al. Life-cycle economic analysis of distributed manufacturing with open-s</w:t>
+      </w:r>
+      <w:r>
+        <w:t xml:space="preserve">ource 3-D printers. </w:t>
       </w:r>
       <w:r>
         <w:rPr>
@@ -7804,16 +7754,19 @@
       </w:r>
       <w:r>
         <w:tab/>
-        <w:t xml:space="preserve">Santander P, Cruz Sanchez FA, Boudaoud H, et al. </w:t>
-      </w:r>
-      <w:r>
-        <w:t xml:space="preserve">Closed loop supply chain network for local and distributed plastic recycling for 3D printing: a MILP-based optimization approach. </w:t>
+        <w:t xml:space="preserve">Santander P, Cruz Sanchez FA, Boudaoud H, et al. Closed loop supply chain network for local and distributed plastic recycling for 3D printing: a MILP-based optimization approach. </w:t>
       </w:r>
       <w:r>
         <w:rPr>
           <w:i/>
         </w:rPr>
-        <w:t>Resour Conserv Recycl</w:t>
+        <w:t>Resour Conserv Recyc</w:t>
+      </w:r>
+      <w:r>
+        <w:rPr>
+          <w:i/>
+        </w:rPr>
+        <w:t>l</w:t>
       </w:r>
       <w:r>
         <w:t xml:space="preserve"> 2020; 154: 104531.</w:t>
@@ -7830,10 +7783,7 @@
       </w:r>
       <w:r>
         <w:tab/>
-        <w:t>Cruz Sanchez FA, Boudaoud H, Hoppe S, et al. Polymer recycling in an open-source</w:t>
-      </w:r>
-      <w:r>
-        <w:t xml:space="preserve"> additive manufacturing context: Mechanical issues. </w:t>
+        <w:t xml:space="preserve">Cruz Sanchez FA, Boudaoud H, Hoppe S, et al. Polymer recycling in an open-source additive manufacturing context: Mechanical issues. </w:t>
       </w:r>
       <w:r>
         <w:rPr>
@@ -7856,7 +7806,10 @@
       </w:r>
       <w:r>
         <w:tab/>
-        <w:t xml:space="preserve">Lanzotti A, Martorelli M, Maietta S, et al. A comparison between mechanical properties of specimens 3D printed with virgin and recycled PLA. </w:t>
+        <w:t>Lanzotti A, Martorelli M, Maietta S, et al. A comparison betwee</w:t>
+      </w:r>
+      <w:r>
+        <w:t xml:space="preserve">n mechanical properties of specimens 3D printed with virgin and recycled PLA. </w:t>
       </w:r>
       <w:r>
         <w:rPr>
@@ -7865,10 +7818,7 @@
         <w:t>Procedia CIRP</w:t>
       </w:r>
       <w:r>
-        <w:t xml:space="preserve"> 2019; 79: 143–</w:t>
-      </w:r>
-      <w:r>
-        <w:t>146.</w:t>
+        <w:t xml:space="preserve"> 2019; 79: 143–146.</w:t>
       </w:r>
     </w:p>
     <w:p>
@@ -7882,7 +7832,10 @@
       </w:r>
       <w:r>
         <w:tab/>
-        <w:t xml:space="preserve">Pinho AC, Amaro AM, Piedade AP. 3D printing goes greener: Study of the properties of post-consumer recycled polymers for the manufacturing of engineering components. </w:t>
+        <w:t>Pinho AC, Amaro AM, Piedade AP. 3D printing goes greener: Study of the properties of post-consumer recycled polymers for the manufacturing o</w:t>
+      </w:r>
+      <w:r>
+        <w:t xml:space="preserve">f engineering components. </w:t>
       </w:r>
       <w:r>
         <w:rPr>
@@ -7905,10 +7858,7 @@
       </w:r>
       <w:r>
         <w:tab/>
-        <w:t>Babagowda, Kadadevara Math RS, Goutham R, e</w:t>
-      </w:r>
-      <w:r>
-        <w:t xml:space="preserve">t al. Study of Effects on Mechanical Properties of PLA Filament which is blended with Recycled PLA Materials. </w:t>
+        <w:t xml:space="preserve">Babagowda, Kadadevara Math RS, Goutham R, et al. Study of Effects on Mechanical Properties of PLA Filament which is blended with Recycled PLA Materials. </w:t>
       </w:r>
       <w:r>
         <w:rPr>
@@ -7917,7 +7867,10 @@
         <w:t>IOP Conf Ser Mater Sci Eng</w:t>
       </w:r>
       <w:r>
-        <w:t xml:space="preserve"> 2018; 310: 012103.</w:t>
+        <w:t xml:space="preserve"> 2018; 310: 01</w:t>
+      </w:r>
+      <w:r>
+        <w:t>2103.</w:t>
       </w:r>
     </w:p>
     <w:p>
@@ -7931,10 +7884,7 @@
       </w:r>
       <w:r>
         <w:tab/>
-        <w:t>Chacón JM, Caminero MA, García-Plaza E, et al. Additive manufacturing of PLA structures using f</w:t>
-      </w:r>
-      <w:r>
-        <w:t xml:space="preserve">used deposition modelling: Effect of process parameters on mechanical properties and their optimal selection. </w:t>
+        <w:t xml:space="preserve">Chacón JM, Caminero MA, García-Plaza E, et al. Additive manufacturing of PLA structures using fused deposition modelling: Effect of process parameters on mechanical properties and their optimal selection. </w:t>
       </w:r>
       <w:r>
         <w:rPr>
@@ -7957,7 +7907,10 @@
       </w:r>
       <w:r>
         <w:tab/>
-        <w:t xml:space="preserve">Montgomery DC. </w:t>
+        <w:t>Montg</w:t>
+      </w:r>
+      <w:r>
+        <w:t xml:space="preserve">omery DC. </w:t>
       </w:r>
       <w:r>
         <w:rPr>
@@ -7980,9 +7933,10 @@
       </w:r>
       <w:r>
         <w:tab/>
-      </w:r>
-      <w:r>
-        <w:t xml:space="preserve">Singh R, Singh H, Farina I, et al. On the additive manufacturing of an energy storage device from recycled material. </w:t>
+        <w:t xml:space="preserve">Singh R, Singh H, Farina I, et al. </w:t>
+      </w:r>
+      <w:r>
+        <w:t xml:space="preserve">On the additive manufacturing of an energy storage device from recycled material. </w:t>
       </w:r>
       <w:r>
         <w:rPr>
@@ -8005,10 +7959,10 @@
       </w:r>
       <w:r>
         <w:tab/>
-        <w:t>Tanveer MdQ, Haleem A, Suhaib M. Effect of variable infill density on mechanical behaviour of 3-</w:t>
-      </w:r>
-      <w:r>
-        <w:t xml:space="preserve">D printed PLA specimen: an experimental investigation. </w:t>
+        <w:t>Tanveer MdQ, Haleem A, Suhaib M. Effect of variable infill density on mechanical behaviour of 3-D printed PLA specimen: an experime</w:t>
+      </w:r>
+      <w:r>
+        <w:t xml:space="preserve">ntal investigation. </w:t>
       </w:r>
       <w:r>
         <w:rPr>
@@ -8046,10 +8000,10 @@
       </w:r>
       <w:r>
         <w:tab/>
-        <w:t>Wang S, Ma Y, Deng Z, et al. Effects of fused deposition modeling process parameters on tensi</w:t>
-      </w:r>
-      <w:r>
-        <w:t xml:space="preserve">le, dynamic mechanical properties of 3D printed polylactic acid materials. </w:t>
+        <w:t>Wang S, Ma Y, Deng Z, et al. Effects of fused deposition modeling process parameters on tensile, dynamic mechanical properties o</w:t>
+      </w:r>
+      <w:r>
+        <w:t xml:space="preserve">f 3D printed polylactic acid materials. </w:t>
       </w:r>
       <w:r>
         <w:rPr>
@@ -8072,16 +8026,19 @@
       </w:r>
       <w:r>
         <w:tab/>
-        <w:t>García-Domínguez A, Claver J, Camacho AM, et al. Considerations on the Applicability of Test Methods for Mechanical Characterization of Materials M</w:t>
-      </w:r>
-      <w:r>
-        <w:t xml:space="preserve">anufactured by FDM. </w:t>
+        <w:t xml:space="preserve">García-Domínguez A, Claver J, Camacho AM, et al. Considerations on the Applicability of Test Methods for Mechanical Characterization of Materials Manufactured by FDM. </w:t>
       </w:r>
       <w:r>
         <w:rPr>
           <w:i/>
         </w:rPr>
-        <w:t>Materials (Basel)</w:t>
+        <w:t>Materials (Base</w:t>
+      </w:r>
+      <w:r>
+        <w:rPr>
+          <w:i/>
+        </w:rPr>
+        <w:t>l)</w:t>
       </w:r>
       <w:r>
         <w:t xml:space="preserve"> 2019; 13: 28.</w:t>
@@ -8107,10 +8064,7 @@
         <w:t>Procedia struct. integr.</w:t>
       </w:r>
       <w:r>
-        <w:t xml:space="preserve"> Elsevier B.V., 2019, pp. 2</w:t>
-      </w:r>
-      <w:r>
-        <w:t>89–295.</w:t>
+        <w:t xml:space="preserve"> Elsevier B.V., 2019, pp. 289–295.</w:t>
       </w:r>
     </w:p>
     <w:p>
@@ -8124,6 +8078,8 @@
       </w:r>
       <w:r>
         <w:tab/>
+      </w:r>
+      <w:r>
         <w:t>Wagner S, Schlummer M. Legacy additives in a circular economy of plastics: Current dilemma, policy analysis, and emerging countermeasures. 2020; 158: 104800.</w:t>
       </w:r>
     </w:p>
@@ -8138,10 +8094,10 @@
       </w:r>
       <w:r>
         <w:tab/>
-        <w:t>Schwarz AE, Ligthart TN, Godoi Bizarro D, et al. Plastic recycling in a circular</w:t>
-      </w:r>
-      <w:r>
-        <w:t xml:space="preserve"> economy; determining environmental performance through an LCA matrix model approach. </w:t>
+        <w:t>Schwarz AE, Ligthart TN, Godoi Bizarro D, et al. Plastic recycling in a circular economy; det</w:t>
+      </w:r>
+      <w:r>
+        <w:t xml:space="preserve">ermining environmental performance through an LCA matrix model approach. </w:t>
       </w:r>
       <w:r>
         <w:rPr>
@@ -8164,10 +8120,10 @@
       </w:r>
       <w:r>
         <w:tab/>
-        <w:t>Nur-A-Tomal MS, Pahlevani F, Sahajwalla V. Direct transformation of waste children’s toys to high quality products using 3D printing:</w:t>
-      </w:r>
-      <w:r>
-        <w:t xml:space="preserve"> A waste-to-wealth and sustainable approach. </w:t>
+        <w:t>Nur-A-Tomal MS, Pahlevani F, Sahajwalla V. Direct transformation of waste children’s toys to high quality products using 3D printing: A waste-to-w</w:t>
+      </w:r>
+      <w:r>
+        <w:t xml:space="preserve">ealth and sustainable approach. </w:t>
       </w:r>
       <w:r>
         <w:rPr>
@@ -8201,10 +8157,10 @@
       </w:r>
       <w:r>
         <w:tab/>
-        <w:t>Sauerwein M, Doubrovski E, Balkenende R, et al. Exploring th</w:t>
-      </w:r>
-      <w:r>
-        <w:t xml:space="preserve">e potential of additive manufacturing for product design in a circular economy. </w:t>
+        <w:t>Sauerwein M, Doubrovski E, Balkenende R, et al. Exploring the potential o</w:t>
+      </w:r>
+      <w:r>
+        <w:t xml:space="preserve">f additive manufacturing for product design in a circular economy. </w:t>
       </w:r>
       <w:r>
         <w:rPr>
@@ -8227,10 +8183,10 @@
       </w:r>
       <w:r>
         <w:tab/>
-        <w:t>Jin Y, Wan Y, Zhang B, et al. Modeling of the chemical finishing process for polylactic acid parts in fused deposition modeling and inve</w:t>
-      </w:r>
-      <w:r>
-        <w:t xml:space="preserve">stigation of its tensile properties. </w:t>
+        <w:t xml:space="preserve">Jin Y, Wan Y, Zhang B, et al. Modeling of the chemical finishing process for polylactic acid parts in fused deposition modeling and investigation of </w:t>
+      </w:r>
+      <w:r>
+        <w:t xml:space="preserve">its tensile properties. </w:t>
       </w:r>
       <w:r>
         <w:rPr>
@@ -8259,16 +8215,13 @@
         <w:rPr>
           <w:i/>
         </w:rPr>
-        <w:t>App</w:t>
-      </w:r>
-      <w:r>
-        <w:rPr>
-          <w:i/>
-        </w:rPr>
-        <w:t>l Ergon</w:t>
-      </w:r>
-      <w:r>
-        <w:t xml:space="preserve"> 2009; 40: 670–677.</w:t>
+        <w:t>Appl Ergon</w:t>
+      </w:r>
+      <w:r>
+        <w:t xml:space="preserve"> 2009;</w:t>
+      </w:r>
+      <w:r>
+        <w:t xml:space="preserve"> 40: 670–677.</w:t>
       </w:r>
     </w:p>
     <w:p>
@@ -8359,10 +8312,10 @@
         <w:footnoteRef/>
       </w:r>
       <w:r>
-        <w:t xml:space="preserve"> University of Jaén, Department of Mechanical and Mining </w:t>
-      </w:r>
-      <w:r>
-        <w:t>Engineering, 23071 Jaén, Spain</w:t>
+        <w:t xml:space="preserve"> University of Jaén, Department of Mechanical and Mining Engineering, 23071 Jaé</w:t>
+      </w:r>
+      <w:r>
+        <w:t>n, Spain</w:t>
       </w:r>
     </w:p>
   </w:footnote>
@@ -8422,7 +8375,7 @@
   <w:abstractNum w:abstractNumId="0" w15:restartNumberingAfterBreak="0">
     <w:nsid w:val="EA454B4C"/>
     <w:multiLevelType w:val="multilevel"/>
-    <w:tmpl w:val="9BB61192"/>
+    <w:tmpl w:val="C532BE32"/>
     <w:lvl w:ilvl="0">
       <w:start w:val="3"/>
       <w:numFmt w:val="decimal"/>
@@ -8535,7 +8488,7 @@
   <w:abstractNum w:abstractNumId="1" w15:restartNumberingAfterBreak="0">
     <w:nsid w:val="2C1AE401"/>
     <w:multiLevelType w:val="multilevel"/>
-    <w:tmpl w:val="5BAC4362"/>
+    <w:tmpl w:val="E84EB964"/>
     <w:lvl w:ilvl="0">
       <w:numFmt w:val="bullet"/>
       <w:lvlText w:val=" "/>

</xml_diff>